<commit_message>
updated varchar range to max for description column
updated varchar range to max for description column
</commit_message>
<xml_diff>
--- a/Project Deliverable 2.docx
+++ b/Project Deliverable 2.docx
@@ -7373,6 +7373,14 @@
                 <w:sz w:val="18"/>
                 <w:szCs w:val="18"/>
               </w:rPr>
+              <w:t>max</w:t>
+            </w:r>
+            <w:r>
+              <w:rPr>
+                <w:rFonts w:cstheme="minorHAnsi"/>
+                <w:sz w:val="18"/>
+                <w:szCs w:val="18"/>
+              </w:rPr>
               <w:t>)</w:t>
             </w:r>
           </w:p>
@@ -7439,6 +7447,8 @@
           <w:u w:val="single"/>
         </w:rPr>
       </w:pPr>
+      <w:bookmarkStart w:id="13" w:name="_GoBack"/>
+      <w:bookmarkEnd w:id="13"/>
     </w:p>
     <w:p>
       <w:pPr>
@@ -7520,7 +7530,7 @@
           <w:u w:val="single"/>
         </w:rPr>
       </w:pPr>
-      <w:bookmarkStart w:id="13" w:name="_Toc89292569"/>
+      <w:bookmarkStart w:id="14" w:name="_Toc89292569"/>
       <w:r>
         <w:rPr>
           <w:rFonts w:asciiTheme="minorHAnsi" w:hAnsiTheme="minorHAnsi" w:cstheme="minorHAnsi"/>
@@ -7534,7 +7544,7 @@
         <w:lastRenderedPageBreak/>
         <w:t>Topic Analysis</w:t>
       </w:r>
-      <w:bookmarkEnd w:id="13"/>
+      <w:bookmarkEnd w:id="14"/>
     </w:p>
     <w:p>
       <w:pPr>
@@ -8603,7 +8613,7 @@
           <w:u w:val="single"/>
         </w:rPr>
       </w:pPr>
-      <w:bookmarkStart w:id="14" w:name="_Toc89292570"/>
+      <w:bookmarkStart w:id="15" w:name="_Toc89292570"/>
       <w:r>
         <w:rPr>
           <w:rFonts w:asciiTheme="minorHAnsi" w:hAnsiTheme="minorHAnsi" w:cstheme="minorHAnsi"/>
@@ -8616,7 +8626,7 @@
         </w:rPr>
         <w:t>4 Emotions</w:t>
       </w:r>
-      <w:bookmarkEnd w:id="14"/>
+      <w:bookmarkEnd w:id="15"/>
     </w:p>
     <w:p>
       <w:pPr>
@@ -9157,7 +9167,7 @@
           <w:u w:val="single"/>
         </w:rPr>
       </w:pPr>
-      <w:bookmarkStart w:id="15" w:name="_Toc89292571"/>
+      <w:bookmarkStart w:id="16" w:name="_Toc89292571"/>
       <w:r>
         <w:rPr>
           <w:rFonts w:asciiTheme="minorHAnsi" w:hAnsiTheme="minorHAnsi" w:cstheme="minorHAnsi"/>
@@ -9171,7 +9181,7 @@
         <w:lastRenderedPageBreak/>
         <w:t>Classification Model</w:t>
       </w:r>
-      <w:bookmarkEnd w:id="15"/>
+      <w:bookmarkEnd w:id="16"/>
     </w:p>
     <w:p>
       <w:pPr>
@@ -9343,6 +9353,7 @@
         </w:rPr>
         <w:t xml:space="preserve"> in Appendix </w:t>
       </w:r>
+      <w:proofErr w:type="gramStart"/>
       <w:r>
         <w:rPr>
           <w:sz w:val="24"/>
@@ -9364,6 +9375,58 @@
         </w:rPr>
         <w:t>.</w:t>
       </w:r>
+      <w:proofErr w:type="gramEnd"/>
+      <w:r>
+        <w:rPr>
+          <w:sz w:val="24"/>
+          <w:szCs w:val="24"/>
+        </w:rPr>
+        <w:t xml:space="preserve"> </w:t>
+      </w:r>
+      <w:r>
+        <w:rPr>
+          <w:sz w:val="24"/>
+          <w:szCs w:val="24"/>
+        </w:rPr>
+        <w:t xml:space="preserve">Genarated </w:t>
+      </w:r>
+      <w:r>
+        <w:rPr>
+          <w:sz w:val="24"/>
+          <w:szCs w:val="24"/>
+        </w:rPr>
+        <w:t xml:space="preserve">Scores for the samples like precision, </w:t>
+      </w:r>
+      <w:proofErr w:type="gramStart"/>
+      <w:r>
+        <w:rPr>
+          <w:sz w:val="24"/>
+          <w:szCs w:val="24"/>
+        </w:rPr>
+        <w:t>recall ,F1score</w:t>
+      </w:r>
+      <w:proofErr w:type="gramEnd"/>
+      <w:r>
+        <w:rPr>
+          <w:sz w:val="24"/>
+          <w:szCs w:val="24"/>
+        </w:rPr>
+        <w:t xml:space="preserve"> </w:t>
+      </w:r>
+      <w:r>
+        <w:rPr>
+          <w:sz w:val="24"/>
+          <w:szCs w:val="24"/>
+        </w:rPr>
+        <w:t>and support detailed output is given in Appendix B.</w:t>
+      </w:r>
+      <w:r>
+        <w:rPr>
+          <w:sz w:val="24"/>
+          <w:szCs w:val="24"/>
+        </w:rPr>
+        <w:t xml:space="preserve"> </w:t>
+      </w:r>
       <w:r>
         <w:rPr>
           <w:sz w:val="24"/>
@@ -9376,7 +9439,21 @@
           <w:sz w:val="24"/>
           <w:szCs w:val="24"/>
         </w:rPr>
-        <w:t>output is shown below for both m</w:t>
+        <w:t>output</w:t>
+      </w:r>
+      <w:r>
+        <w:rPr>
+          <w:sz w:val="24"/>
+          <w:szCs w:val="24"/>
+        </w:rPr>
+        <w:t xml:space="preserve"> which is smililar for both models </w:t>
+      </w:r>
+      <w:r>
+        <w:rPr>
+          <w:sz w:val="24"/>
+          <w:szCs w:val="24"/>
+        </w:rPr>
+        <w:t>is shown below for both m</w:t>
       </w:r>
       <w:r>
         <w:rPr>
@@ -9461,9 +9538,9 @@
           <w:color w:val="616161"/>
         </w:rPr>
         <w:drawing>
-          <wp:inline distT="0" distB="0" distL="0" distR="0" wp14:anchorId="6AFD93EB" wp14:editId="7C01B529">
-            <wp:extent cx="5035550" cy="1236898"/>
-            <wp:effectExtent l="0" t="0" r="0" b="1905"/>
+          <wp:inline distT="0" distB="0" distL="0" distR="0" wp14:anchorId="6AFD93EB" wp14:editId="4AB8E1A3">
+            <wp:extent cx="4273550" cy="1049726"/>
+            <wp:effectExtent l="0" t="0" r="0" b="0"/>
             <wp:docPr id="16" name="Picture 16" descr="Table&#10;&#10;Description automatically generated"/>
             <wp:cNvGraphicFramePr>
               <a:graphicFrameLocks xmlns:a="http://schemas.openxmlformats.org/drawingml/2006/main" noChangeAspect="1"/>
@@ -9483,7 +9560,7 @@
                   <pic:spPr bwMode="auto">
                     <a:xfrm>
                       <a:off x="0" y="0"/>
-                      <a:ext cx="5080466" cy="1247931"/>
+                      <a:ext cx="4325550" cy="1062499"/>
                     </a:xfrm>
                     <a:prstGeom prst="rect">
                       <a:avLst/>
@@ -9535,9 +9612,9 @@
           <w:color w:val="616161"/>
         </w:rPr>
         <w:drawing>
-          <wp:inline distT="0" distB="0" distL="0" distR="0" wp14:anchorId="5F65E2AC" wp14:editId="2ED0D2F8">
-            <wp:extent cx="3752850" cy="1656350"/>
-            <wp:effectExtent l="0" t="0" r="0" b="1270"/>
+          <wp:inline distT="0" distB="0" distL="0" distR="0" wp14:anchorId="5F65E2AC" wp14:editId="5D9B4DEF">
+            <wp:extent cx="2571750" cy="1135063"/>
+            <wp:effectExtent l="0" t="0" r="0" b="8255"/>
             <wp:docPr id="15" name="Picture 15" descr="Table&#10;&#10;Description automatically generated with medium confidence"/>
             <wp:cNvGraphicFramePr>
               <a:graphicFrameLocks xmlns:a="http://schemas.openxmlformats.org/drawingml/2006/main" noChangeAspect="1"/>
@@ -9558,7 +9635,7 @@
                   <pic:spPr>
                     <a:xfrm>
                       <a:off x="0" y="0"/>
-                      <a:ext cx="3776832" cy="1666935"/>
+                      <a:ext cx="2619161" cy="1155988"/>
                     </a:xfrm>
                     <a:prstGeom prst="rect">
                       <a:avLst/>
@@ -9586,7 +9663,7 @@
           <w:u w:val="single"/>
         </w:rPr>
       </w:pPr>
-      <w:bookmarkStart w:id="16" w:name="_Toc89292572"/>
+      <w:bookmarkStart w:id="17" w:name="_Toc89292572"/>
       <w:r>
         <w:rPr>
           <w:rFonts w:asciiTheme="minorHAnsi" w:hAnsiTheme="minorHAnsi" w:cstheme="minorHAnsi"/>
@@ -9600,7 +9677,7 @@
         <w:lastRenderedPageBreak/>
         <w:t>Named-Entity Recognition</w:t>
       </w:r>
-      <w:bookmarkEnd w:id="16"/>
+      <w:bookmarkEnd w:id="17"/>
     </w:p>
     <w:p>
       <w:pPr>
@@ -10353,24 +10430,6 @@
           <w:szCs w:val="24"/>
         </w:rPr>
       </w:pPr>
-      <w:r>
-        <w:rPr>
-          <w:rFonts w:asciiTheme="minorHAnsi" w:hAnsiTheme="minorHAnsi" w:cstheme="minorHAnsi"/>
-          <w:color w:val="000000" w:themeColor="text1"/>
-          <w:sz w:val="24"/>
-          <w:szCs w:val="24"/>
-        </w:rPr>
-        <w:t>Verb</w:t>
-      </w:r>
-      <w:r>
-        <w:rPr>
-          <w:rFonts w:asciiTheme="minorHAnsi" w:hAnsiTheme="minorHAnsi" w:cstheme="minorHAnsi"/>
-          <w:color w:val="000000" w:themeColor="text1"/>
-          <w:sz w:val="24"/>
-          <w:szCs w:val="24"/>
-        </w:rPr>
-        <w:t>:</w:t>
-      </w:r>
     </w:p>
     <w:p>
       <w:pPr>
@@ -10387,12 +10446,43 @@
       <w:r>
         <w:rPr>
           <w:rFonts w:asciiTheme="minorHAnsi" w:hAnsiTheme="minorHAnsi" w:cstheme="minorHAnsi"/>
+          <w:color w:val="000000" w:themeColor="text1"/>
+          <w:sz w:val="24"/>
+          <w:szCs w:val="24"/>
+        </w:rPr>
+        <w:lastRenderedPageBreak/>
+        <w:t>Verb</w:t>
+      </w:r>
+      <w:r>
+        <w:rPr>
+          <w:rFonts w:asciiTheme="minorHAnsi" w:hAnsiTheme="minorHAnsi" w:cstheme="minorHAnsi"/>
+          <w:color w:val="000000" w:themeColor="text1"/>
+          <w:sz w:val="24"/>
+          <w:szCs w:val="24"/>
+        </w:rPr>
+        <w:t>:</w:t>
+      </w:r>
+    </w:p>
+    <w:p>
+      <w:pPr>
+        <w:pStyle w:val="HTMLPreformatted"/>
+        <w:shd w:val="clear" w:color="auto" w:fill="FFFFFF"/>
+        <w:spacing w:before="60" w:after="60"/>
+        <w:rPr>
+          <w:rFonts w:asciiTheme="minorHAnsi" w:hAnsiTheme="minorHAnsi" w:cstheme="minorHAnsi"/>
+          <w:color w:val="000000" w:themeColor="text1"/>
+          <w:sz w:val="24"/>
+          <w:szCs w:val="24"/>
+        </w:rPr>
+      </w:pPr>
+      <w:r>
+        <w:rPr>
+          <w:rFonts w:asciiTheme="minorHAnsi" w:hAnsiTheme="minorHAnsi" w:cstheme="minorHAnsi"/>
           <w:noProof/>
           <w:color w:val="000000" w:themeColor="text1"/>
           <w:sz w:val="24"/>
           <w:szCs w:val="24"/>
         </w:rPr>
-        <w:lastRenderedPageBreak/>
         <w:drawing>
           <wp:inline distT="0" distB="0" distL="0" distR="0" wp14:anchorId="6764F22B" wp14:editId="4E4CDF28">
             <wp:extent cx="3442049" cy="5613400"/>
@@ -10514,7 +10604,7 @@
           <w:u w:val="single"/>
         </w:rPr>
       </w:pPr>
-      <w:bookmarkStart w:id="17" w:name="_Toc89292573"/>
+      <w:bookmarkStart w:id="18" w:name="_Toc89292573"/>
       <w:r>
         <w:rPr>
           <w:rFonts w:asciiTheme="minorHAnsi" w:hAnsiTheme="minorHAnsi" w:cstheme="minorHAnsi"/>
@@ -10540,7 +10630,7 @@
         </w:rPr>
         <w:t>A</w:t>
       </w:r>
-      <w:bookmarkEnd w:id="17"/>
+      <w:bookmarkEnd w:id="18"/>
     </w:p>
     <w:p>
       <w:pPr>
@@ -10738,8 +10828,6 @@
           <w:szCs w:val="24"/>
         </w:rPr>
       </w:pPr>
-      <w:bookmarkStart w:id="18" w:name="_GoBack"/>
-      <w:bookmarkEnd w:id="18"/>
     </w:p>
     <w:p>
       <w:pPr>
@@ -11684,7 +11772,7 @@
           <w:rPr>
             <w:noProof/>
           </w:rPr>
-          <w:t>36</w:t>
+          <w:t>23</w:t>
         </w:r>
         <w:r>
           <w:rPr>
@@ -13425,7 +13513,7 @@
 </file>
 
 <file path=customXml/itemProps1.xml><?xml version="1.0" encoding="utf-8"?>
-<ds:datastoreItem xmlns:ds="http://schemas.openxmlformats.org/officeDocument/2006/customXml" ds:itemID="{A21BF35A-7109-4D18-83F8-B84A725D4E64}">
+<ds:datastoreItem xmlns:ds="http://schemas.openxmlformats.org/officeDocument/2006/customXml" ds:itemID="{3A75CAD1-1FB9-41F1-B852-48B013DA3A16}">
   <ds:schemaRefs>
     <ds:schemaRef ds:uri="http://schemas.openxmlformats.org/officeDocument/2006/bibliography"/>
   </ds:schemaRefs>

</xml_diff>